<commit_message>
Most of speedway done
</commit_message>
<xml_diff>
--- a/build/Game Information.docx
+++ b/build/Game Information.docx
@@ -45,9 +45,19 @@
       <w:r>
         <w:t xml:space="preserve"> All sources are at </w:t>
       </w:r>
-      <w:r>
-        <w:t>https://github.com/paulscottrobson/fred</w:t>
-      </w:r>
+      <w:hyperlink r:id="rId4" w:history="1">
+        <w:r>
+          <w:rPr>
+            <w:rStyle w:val="Hyperlink"/>
+          </w:rPr>
+          <w:t>https://github.com/paulscottrobson/fred</w:t>
+        </w:r>
+      </w:hyperlink>
+      <w:r>
+        <w:t xml:space="preserve"> FORTH source is included.</w:t>
+      </w:r>
+      <w:bookmarkStart w:id="0" w:name="_GoBack"/>
+      <w:bookmarkEnd w:id="0"/>
     </w:p>
     <w:p>
       <w:r>
@@ -371,7 +381,15 @@
     </w:tbl>
     <w:p/>
     <w:p>
-      <w:r>
+      <w:pPr>
+        <w:rPr>
+          <w:u w:val="single"/>
+        </w:rPr>
+      </w:pPr>
+      <w:r>
+        <w:rPr>
+          <w:u w:val="single"/>
+        </w:rPr>
         <w:t>Acey Ducey (1 player gambling game)</w:t>
       </w:r>
     </w:p>
@@ -382,10 +400,26 @@
       <w:r>
         <w:t>u are broke or the bank is ($99+</w:t>
       </w:r>
-      <w:bookmarkStart w:id="0" w:name="_GoBack"/>
-      <w:bookmarkEnd w:id="0"/>
       <w:r>
         <w:t>)</w:t>
+      </w:r>
+    </w:p>
+    <w:p>
+      <w:pPr>
+        <w:rPr>
+          <w:u w:val="single"/>
+        </w:rPr>
+      </w:pPr>
+      <w:r>
+        <w:rPr>
+          <w:u w:val="single"/>
+        </w:rPr>
+        <w:t xml:space="preserve">Spot Speedway </w:t>
+      </w:r>
+    </w:p>
+    <w:p>
+      <w:r>
+        <w:t>Get the spot from one side to the other dodging obstacles. Keys 6 up B down 8 left D right A accelerate B brake</w:t>
       </w:r>
     </w:p>
     <w:p>
@@ -846,6 +880,17 @@
       </w:tblBorders>
     </w:tblPr>
   </w:style>
+  <w:style w:type="character" w:styleId="Hyperlink">
+    <w:name w:val="Hyperlink"/>
+    <w:basedOn w:val="DefaultParagraphFont"/>
+    <w:uiPriority w:val="99"/>
+    <w:unhideWhenUsed/>
+    <w:rsid w:val="00D909BA"/>
+    <w:rPr>
+      <w:color w:val="0563C1" w:themeColor="hyperlink"/>
+      <w:u w:val="single"/>
+    </w:rPr>
+  </w:style>
 </w:styles>
 </file>
 

</xml_diff>